<commit_message>
add random ore image script
and tune doc
</commit_message>
<xml_diff>
--- a/Supplementary/文档/备忘.docx
+++ b/Supplementary/文档/备忘.docx
@@ -139,7 +139,7 @@
           <w:rFonts w:ascii="宋体" w:eastAsia="宋体" w:hAnsi="宋体" w:hint="eastAsia"/>
           <w:sz w:val="24"/>
         </w:rPr>
-        <w:t>17</w:t>
+        <w:t>25</w:t>
       </w:r>
     </w:p>
     <w:p>
@@ -532,7 +532,7 @@
       <w:pPr>
         <w:ind w:firstLineChars="200" w:firstLine="482"/>
         <w:rPr>
-          <w:rFonts w:ascii="宋体" w:eastAsia="宋体" w:hAnsi="宋体"/>
+          <w:rFonts w:ascii="宋体" w:eastAsia="宋体" w:hAnsi="宋体" w:hint="eastAsia"/>
           <w:sz w:val="24"/>
         </w:rPr>
       </w:pPr>
@@ -595,25 +595,7 @@
           <w:bCs/>
           <w:sz w:val="24"/>
         </w:rPr>
-        <w:t>[</w:t>
-      </w:r>
-      <w:r>
-        <w:rPr>
-          <w:rFonts w:ascii="宋体" w:eastAsia="宋体" w:hAnsi="宋体" w:hint="eastAsia"/>
-          <w:b/>
-          <w:bCs/>
-          <w:sz w:val="24"/>
-        </w:rPr>
-        <w:t>38 宣战...</w:t>
-      </w:r>
-      <w:r>
-        <w:rPr>
-          <w:rFonts w:ascii="宋体" w:eastAsia="宋体" w:hAnsi="宋体" w:hint="eastAsia"/>
-          <w:b/>
-          <w:bCs/>
-          <w:sz w:val="24"/>
-        </w:rPr>
-        <w:t>]仇恨值解析：</w:t>
+        <w:t>[38 宣战...]仇恨值解析：</w:t>
       </w:r>
       <w:r>
         <w:rPr>
@@ -680,7 +662,14 @@
           <w:rFonts w:ascii="宋体" w:eastAsia="宋体" w:hAnsi="宋体" w:hint="eastAsia"/>
           <w:sz w:val="24"/>
         </w:rPr>
-        <w:t>仇恨值的具体计算是：造成的伤害/单位总血量*单位价格。比如说b打掉了a一辆犀牛坦克，又把第二辆犀牛打至半血，那么a就对b有900+450=1350点仇恨值。如果单位会回血，那么通过击杀这一个单位可以获得更多的仇恨值，假如单位回血速度&gt;受伤速度，甚至可以无限积累仇恨值。</w:t>
+        <w:t>仇恨值的具体计算是：造成的伤害/单位总血量*单位价格。比如说b打掉了a一辆犀牛坦克，又把第二辆犀牛打至半血，那么a就对b有900+450=1350点仇恨值。如果单位会回血，那么通过击杀这一个单位可以获得更多的仇恨值，假如单位回血速度&gt;受伤速度，可以无限积累仇恨值。</w:t>
+      </w:r>
+      <w:r>
+        <w:rPr>
+          <w:rFonts w:ascii="宋体" w:eastAsia="宋体" w:hAnsi="宋体" w:hint="eastAsia"/>
+          <w:sz w:val="24"/>
+        </w:rPr>
+        <w:t>如果单位价格是负数，则会削减仇恨值，甚至可以降低到负数。</w:t>
       </w:r>
     </w:p>
     <w:p>
@@ -866,7 +855,7 @@
           <w:rFonts w:ascii="宋体" w:eastAsia="宋体" w:hAnsi="宋体" w:hint="eastAsia"/>
           <w:sz w:val="24"/>
         </w:rPr>
-        <w:t>为从1开始索引的talkbubl.shp帧数，色盘为palette.pal。持续时间在[General]TalkBubbleTime=中设定，值为现实秒，默</w:t>
+        <w:t>为从1开始索引的talkbubl.shp帧数，色盘为</w:t>
       </w:r>
       <w:r>
         <w:rPr>
@@ -874,7 +863,7 @@
           <w:sz w:val="24"/>
         </w:rPr>
         <w:lastRenderedPageBreak/>
-        <w:t>认大约为5秒钟</w:t>
+        <w:t>palette.pal。持续时间在[General]TalkBubbleTime=中设定，值为现实秒，默认大约为5秒钟</w:t>
       </w:r>
     </w:p>
     <w:p>

</xml_diff>